<commit_message>
Updated plan van aanpak
</commit_message>
<xml_diff>
--- a/Plan_van_Aanpak/PlanVanAanpak_MVerboon_v1.0.docx
+++ b/Plan_van_Aanpak/PlanVanAanpak_MVerboon_v1.0.docx
@@ -6,6 +6,7 @@
       <w:pPr>
         <w:pStyle w:val="Normaalweb"/>
       </w:pPr>
+      <w:proofErr w:type="spellStart"/>
       <w:r>
         <w:rPr>
           <w:rFonts w:ascii="Cambria" w:hAnsi="Cambria"/>
@@ -13,7 +14,17 @@
           <w:sz w:val="52"/>
           <w:szCs w:val="52"/>
         </w:rPr>
-        <w:t xml:space="preserve">Amazigh Android </w:t>
+        <w:t>Amazigh</w:t>
+      </w:r>
+      <w:proofErr w:type="spellEnd"/>
+      <w:r>
+        <w:rPr>
+          <w:rFonts w:ascii="Cambria" w:hAnsi="Cambria"/>
+          <w:color w:val="16355B"/>
+          <w:sz w:val="52"/>
+          <w:szCs w:val="52"/>
+        </w:rPr>
+        <w:t xml:space="preserve"> Android </w:t>
       </w:r>
     </w:p>
     <w:p>
@@ -178,7 +189,15 @@
       </w:r>
       <w:r>
         <w:tab/>
-        <w:t>E. Can, M. Verboon, N. Elstgeest</w:t>
+        <w:t xml:space="preserve">E. </w:t>
+      </w:r>
+      <w:proofErr w:type="spellStart"/>
+      <w:r>
+        <w:t>Can</w:t>
+      </w:r>
+      <w:proofErr w:type="spellEnd"/>
+      <w:r>
+        <w:t>, M. Verboon, N. Elstgeest</w:t>
       </w:r>
     </w:p>
     <w:p>
@@ -214,8 +233,13 @@
       </w:r>
       <w:r>
         <w:tab/>
-        <w:t>M. Boukiour</w:t>
-      </w:r>
+        <w:t xml:space="preserve">M. </w:t>
+      </w:r>
+      <w:proofErr w:type="spellStart"/>
+      <w:r>
+        <w:t>Boukiour</w:t>
+      </w:r>
+      <w:proofErr w:type="spellEnd"/>
     </w:p>
     <w:p>
       <w:r>
@@ -290,8 +314,8 @@
               <w:b w:val="0"/>
               <w:bCs w:val="0"/>
               <w:noProof/>
-              <w:sz w:val="24"/>
-              <w:szCs w:val="24"/>
+              <w:sz w:val="22"/>
+              <w:szCs w:val="22"/>
               <w:lang w:eastAsia="nl-NL"/>
             </w:rPr>
           </w:pPr>
@@ -312,13 +336,13 @@
             </w:rPr>
             <w:fldChar w:fldCharType="separate"/>
           </w:r>
-          <w:hyperlink w:anchor="_Toc49760238" w:history="1">
+          <w:hyperlink w:anchor="_Toc50622037" w:history="1">
             <w:r>
               <w:rPr>
                 <w:rStyle w:val="Hyperlink"/>
                 <w:noProof/>
               </w:rPr>
-              <w:t>Hoofdstuk 1</w:t>
+              <w:t>Plan van aanpak</w:t>
             </w:r>
             <w:r>
               <w:rPr>
@@ -339,7 +363,7 @@
                 <w:noProof/>
                 <w:webHidden/>
               </w:rPr>
-              <w:instrText xml:space="preserve"> PAGEREF _Toc49760238 \h </w:instrText>
+              <w:instrText xml:space="preserve"> PAGEREF _Toc50622037 \h </w:instrText>
             </w:r>
             <w:r>
               <w:rPr>
@@ -360,6 +384,524 @@
                 <w:webHidden/>
               </w:rPr>
               <w:t>3</w:t>
+            </w:r>
+            <w:r>
+              <w:rPr>
+                <w:noProof/>
+                <w:webHidden/>
+              </w:rPr>
+              <w:fldChar w:fldCharType="end"/>
+            </w:r>
+          </w:hyperlink>
+        </w:p>
+        <w:p>
+          <w:pPr>
+            <w:pStyle w:val="Inhopg1"/>
+            <w:tabs>
+              <w:tab w:val="right" w:leader="dot" w:pos="9062"/>
+            </w:tabs>
+            <w:rPr>
+              <w:rFonts w:eastAsiaTheme="minorEastAsia"/>
+              <w:b w:val="0"/>
+              <w:bCs w:val="0"/>
+              <w:noProof/>
+              <w:sz w:val="22"/>
+              <w:szCs w:val="22"/>
+              <w:lang w:eastAsia="nl-NL"/>
+            </w:rPr>
+          </w:pPr>
+          <w:hyperlink w:anchor="_Toc50622038" w:history="1">
+            <w:r>
+              <w:rPr>
+                <w:rStyle w:val="Hyperlink"/>
+                <w:noProof/>
+              </w:rPr>
+              <w:t>Inleiding</w:t>
+            </w:r>
+            <w:r>
+              <w:rPr>
+                <w:noProof/>
+                <w:webHidden/>
+              </w:rPr>
+              <w:tab/>
+            </w:r>
+            <w:r>
+              <w:rPr>
+                <w:noProof/>
+                <w:webHidden/>
+              </w:rPr>
+              <w:fldChar w:fldCharType="begin"/>
+            </w:r>
+            <w:r>
+              <w:rPr>
+                <w:noProof/>
+                <w:webHidden/>
+              </w:rPr>
+              <w:instrText xml:space="preserve"> PAGEREF _Toc50622038 \h </w:instrText>
+            </w:r>
+            <w:r>
+              <w:rPr>
+                <w:noProof/>
+                <w:webHidden/>
+              </w:rPr>
+            </w:r>
+            <w:r>
+              <w:rPr>
+                <w:noProof/>
+                <w:webHidden/>
+              </w:rPr>
+              <w:fldChar w:fldCharType="separate"/>
+            </w:r>
+            <w:r>
+              <w:rPr>
+                <w:noProof/>
+                <w:webHidden/>
+              </w:rPr>
+              <w:t>3</w:t>
+            </w:r>
+            <w:r>
+              <w:rPr>
+                <w:noProof/>
+                <w:webHidden/>
+              </w:rPr>
+              <w:fldChar w:fldCharType="end"/>
+            </w:r>
+          </w:hyperlink>
+        </w:p>
+        <w:p>
+          <w:pPr>
+            <w:pStyle w:val="Inhopg1"/>
+            <w:tabs>
+              <w:tab w:val="right" w:leader="dot" w:pos="9062"/>
+            </w:tabs>
+            <w:rPr>
+              <w:rFonts w:eastAsiaTheme="minorEastAsia"/>
+              <w:b w:val="0"/>
+              <w:bCs w:val="0"/>
+              <w:noProof/>
+              <w:sz w:val="22"/>
+              <w:szCs w:val="22"/>
+              <w:lang w:eastAsia="nl-NL"/>
+            </w:rPr>
+          </w:pPr>
+          <w:hyperlink w:anchor="_Toc50622039" w:history="1">
+            <w:r>
+              <w:rPr>
+                <w:rStyle w:val="Hyperlink"/>
+                <w:noProof/>
+              </w:rPr>
+              <w:t>Doelstelling</w:t>
+            </w:r>
+            <w:r>
+              <w:rPr>
+                <w:noProof/>
+                <w:webHidden/>
+              </w:rPr>
+              <w:tab/>
+            </w:r>
+            <w:r>
+              <w:rPr>
+                <w:noProof/>
+                <w:webHidden/>
+              </w:rPr>
+              <w:fldChar w:fldCharType="begin"/>
+            </w:r>
+            <w:r>
+              <w:rPr>
+                <w:noProof/>
+                <w:webHidden/>
+              </w:rPr>
+              <w:instrText xml:space="preserve"> PAGEREF _Toc50622039 \h </w:instrText>
+            </w:r>
+            <w:r>
+              <w:rPr>
+                <w:noProof/>
+                <w:webHidden/>
+              </w:rPr>
+            </w:r>
+            <w:r>
+              <w:rPr>
+                <w:noProof/>
+                <w:webHidden/>
+              </w:rPr>
+              <w:fldChar w:fldCharType="separate"/>
+            </w:r>
+            <w:r>
+              <w:rPr>
+                <w:noProof/>
+                <w:webHidden/>
+              </w:rPr>
+              <w:t>3</w:t>
+            </w:r>
+            <w:r>
+              <w:rPr>
+                <w:noProof/>
+                <w:webHidden/>
+              </w:rPr>
+              <w:fldChar w:fldCharType="end"/>
+            </w:r>
+          </w:hyperlink>
+        </w:p>
+        <w:p>
+          <w:pPr>
+            <w:pStyle w:val="Inhopg1"/>
+            <w:tabs>
+              <w:tab w:val="right" w:leader="dot" w:pos="9062"/>
+            </w:tabs>
+            <w:rPr>
+              <w:rFonts w:eastAsiaTheme="minorEastAsia"/>
+              <w:b w:val="0"/>
+              <w:bCs w:val="0"/>
+              <w:noProof/>
+              <w:sz w:val="22"/>
+              <w:szCs w:val="22"/>
+              <w:lang w:eastAsia="nl-NL"/>
+            </w:rPr>
+          </w:pPr>
+          <w:hyperlink w:anchor="_Toc50622040" w:history="1">
+            <w:r>
+              <w:rPr>
+                <w:rStyle w:val="Hyperlink"/>
+                <w:noProof/>
+              </w:rPr>
+              <w:t>Omschrijving</w:t>
+            </w:r>
+            <w:r>
+              <w:rPr>
+                <w:noProof/>
+                <w:webHidden/>
+              </w:rPr>
+              <w:tab/>
+            </w:r>
+            <w:r>
+              <w:rPr>
+                <w:noProof/>
+                <w:webHidden/>
+              </w:rPr>
+              <w:fldChar w:fldCharType="begin"/>
+            </w:r>
+            <w:r>
+              <w:rPr>
+                <w:noProof/>
+                <w:webHidden/>
+              </w:rPr>
+              <w:instrText xml:space="preserve"> PAGEREF _Toc50622040 \h </w:instrText>
+            </w:r>
+            <w:r>
+              <w:rPr>
+                <w:noProof/>
+                <w:webHidden/>
+              </w:rPr>
+            </w:r>
+            <w:r>
+              <w:rPr>
+                <w:noProof/>
+                <w:webHidden/>
+              </w:rPr>
+              <w:fldChar w:fldCharType="separate"/>
+            </w:r>
+            <w:r>
+              <w:rPr>
+                <w:noProof/>
+                <w:webHidden/>
+              </w:rPr>
+              <w:t>3</w:t>
+            </w:r>
+            <w:r>
+              <w:rPr>
+                <w:noProof/>
+                <w:webHidden/>
+              </w:rPr>
+              <w:fldChar w:fldCharType="end"/>
+            </w:r>
+          </w:hyperlink>
+        </w:p>
+        <w:p>
+          <w:pPr>
+            <w:pStyle w:val="Inhopg1"/>
+            <w:tabs>
+              <w:tab w:val="right" w:leader="dot" w:pos="9062"/>
+            </w:tabs>
+            <w:rPr>
+              <w:rFonts w:eastAsiaTheme="minorEastAsia"/>
+              <w:b w:val="0"/>
+              <w:bCs w:val="0"/>
+              <w:noProof/>
+              <w:sz w:val="22"/>
+              <w:szCs w:val="22"/>
+              <w:lang w:eastAsia="nl-NL"/>
+            </w:rPr>
+          </w:pPr>
+          <w:hyperlink w:anchor="_Toc50622041" w:history="1">
+            <w:r>
+              <w:rPr>
+                <w:rStyle w:val="Hyperlink"/>
+                <w:noProof/>
+              </w:rPr>
+              <w:t>Project groep</w:t>
+            </w:r>
+            <w:r>
+              <w:rPr>
+                <w:noProof/>
+                <w:webHidden/>
+              </w:rPr>
+              <w:tab/>
+            </w:r>
+            <w:r>
+              <w:rPr>
+                <w:noProof/>
+                <w:webHidden/>
+              </w:rPr>
+              <w:fldChar w:fldCharType="begin"/>
+            </w:r>
+            <w:r>
+              <w:rPr>
+                <w:noProof/>
+                <w:webHidden/>
+              </w:rPr>
+              <w:instrText xml:space="preserve"> PAGEREF _Toc50622041 \h </w:instrText>
+            </w:r>
+            <w:r>
+              <w:rPr>
+                <w:noProof/>
+                <w:webHidden/>
+              </w:rPr>
+            </w:r>
+            <w:r>
+              <w:rPr>
+                <w:noProof/>
+                <w:webHidden/>
+              </w:rPr>
+              <w:fldChar w:fldCharType="separate"/>
+            </w:r>
+            <w:r>
+              <w:rPr>
+                <w:noProof/>
+                <w:webHidden/>
+              </w:rPr>
+              <w:t>3</w:t>
+            </w:r>
+            <w:r>
+              <w:rPr>
+                <w:noProof/>
+                <w:webHidden/>
+              </w:rPr>
+              <w:fldChar w:fldCharType="end"/>
+            </w:r>
+          </w:hyperlink>
+        </w:p>
+        <w:p>
+          <w:pPr>
+            <w:pStyle w:val="Inhopg1"/>
+            <w:tabs>
+              <w:tab w:val="right" w:leader="dot" w:pos="9062"/>
+            </w:tabs>
+            <w:rPr>
+              <w:rFonts w:eastAsiaTheme="minorEastAsia"/>
+              <w:b w:val="0"/>
+              <w:bCs w:val="0"/>
+              <w:noProof/>
+              <w:sz w:val="22"/>
+              <w:szCs w:val="22"/>
+              <w:lang w:eastAsia="nl-NL"/>
+            </w:rPr>
+          </w:pPr>
+          <w:hyperlink w:anchor="_Toc50622042" w:history="1">
+            <w:r>
+              <w:rPr>
+                <w:rStyle w:val="Hyperlink"/>
+                <w:noProof/>
+              </w:rPr>
+              <w:t>Benodigdheden</w:t>
+            </w:r>
+            <w:r>
+              <w:rPr>
+                <w:noProof/>
+                <w:webHidden/>
+              </w:rPr>
+              <w:tab/>
+            </w:r>
+            <w:r>
+              <w:rPr>
+                <w:noProof/>
+                <w:webHidden/>
+              </w:rPr>
+              <w:fldChar w:fldCharType="begin"/>
+            </w:r>
+            <w:r>
+              <w:rPr>
+                <w:noProof/>
+                <w:webHidden/>
+              </w:rPr>
+              <w:instrText xml:space="preserve"> PAGEREF _Toc50622042 \h </w:instrText>
+            </w:r>
+            <w:r>
+              <w:rPr>
+                <w:noProof/>
+                <w:webHidden/>
+              </w:rPr>
+            </w:r>
+            <w:r>
+              <w:rPr>
+                <w:noProof/>
+                <w:webHidden/>
+              </w:rPr>
+              <w:fldChar w:fldCharType="separate"/>
+            </w:r>
+            <w:r>
+              <w:rPr>
+                <w:noProof/>
+                <w:webHidden/>
+              </w:rPr>
+              <w:t>3</w:t>
+            </w:r>
+            <w:r>
+              <w:rPr>
+                <w:noProof/>
+                <w:webHidden/>
+              </w:rPr>
+              <w:fldChar w:fldCharType="end"/>
+            </w:r>
+          </w:hyperlink>
+        </w:p>
+        <w:p>
+          <w:pPr>
+            <w:pStyle w:val="Inhopg1"/>
+            <w:tabs>
+              <w:tab w:val="right" w:leader="dot" w:pos="9062"/>
+            </w:tabs>
+            <w:rPr>
+              <w:rFonts w:eastAsiaTheme="minorEastAsia"/>
+              <w:b w:val="0"/>
+              <w:bCs w:val="0"/>
+              <w:noProof/>
+              <w:sz w:val="22"/>
+              <w:szCs w:val="22"/>
+              <w:lang w:eastAsia="nl-NL"/>
+            </w:rPr>
+          </w:pPr>
+          <w:hyperlink w:anchor="_Toc50622043" w:history="1">
+            <w:r>
+              <w:rPr>
+                <w:rStyle w:val="Hyperlink"/>
+                <w:noProof/>
+              </w:rPr>
+              <w:t>Planning</w:t>
+            </w:r>
+            <w:r>
+              <w:rPr>
+                <w:noProof/>
+                <w:webHidden/>
+              </w:rPr>
+              <w:tab/>
+            </w:r>
+            <w:r>
+              <w:rPr>
+                <w:noProof/>
+                <w:webHidden/>
+              </w:rPr>
+              <w:fldChar w:fldCharType="begin"/>
+            </w:r>
+            <w:r>
+              <w:rPr>
+                <w:noProof/>
+                <w:webHidden/>
+              </w:rPr>
+              <w:instrText xml:space="preserve"> PAGEREF _Toc50622043 \h </w:instrText>
+            </w:r>
+            <w:r>
+              <w:rPr>
+                <w:noProof/>
+                <w:webHidden/>
+              </w:rPr>
+            </w:r>
+            <w:r>
+              <w:rPr>
+                <w:noProof/>
+                <w:webHidden/>
+              </w:rPr>
+              <w:fldChar w:fldCharType="separate"/>
+            </w:r>
+            <w:r>
+              <w:rPr>
+                <w:noProof/>
+                <w:webHidden/>
+              </w:rPr>
+              <w:t>3</w:t>
+            </w:r>
+            <w:r>
+              <w:rPr>
+                <w:noProof/>
+                <w:webHidden/>
+              </w:rPr>
+              <w:fldChar w:fldCharType="end"/>
+            </w:r>
+          </w:hyperlink>
+        </w:p>
+        <w:p>
+          <w:pPr>
+            <w:pStyle w:val="Inhopg1"/>
+            <w:tabs>
+              <w:tab w:val="right" w:leader="dot" w:pos="9062"/>
+            </w:tabs>
+            <w:rPr>
+              <w:rFonts w:eastAsiaTheme="minorEastAsia"/>
+              <w:b w:val="0"/>
+              <w:bCs w:val="0"/>
+              <w:noProof/>
+              <w:sz w:val="22"/>
+              <w:szCs w:val="22"/>
+              <w:lang w:eastAsia="nl-NL"/>
+            </w:rPr>
+          </w:pPr>
+          <w:hyperlink w:anchor="_Toc50622044" w:history="1">
+            <w:r>
+              <w:rPr>
+                <w:rStyle w:val="Hyperlink"/>
+                <w:noProof/>
+              </w:rPr>
+              <w:t>Takenlijst</w:t>
+            </w:r>
+            <w:r>
+              <w:rPr>
+                <w:noProof/>
+                <w:webHidden/>
+              </w:rPr>
+              <w:tab/>
+            </w:r>
+            <w:r>
+              <w:rPr>
+                <w:noProof/>
+                <w:webHidden/>
+              </w:rPr>
+              <w:fldChar w:fldCharType="begin"/>
+            </w:r>
+            <w:r>
+              <w:rPr>
+                <w:noProof/>
+                <w:webHidden/>
+              </w:rPr>
+              <w:instrText xml:space="preserve"> PAGEREF _Toc50622044 \h </w:instrText>
+            </w:r>
+            <w:r>
+              <w:rPr>
+                <w:noProof/>
+                <w:webHidden/>
+              </w:rPr>
+            </w:r>
+            <w:r>
+              <w:rPr>
+                <w:noProof/>
+                <w:webHidden/>
+              </w:rPr>
+              <w:fldChar w:fldCharType="separate"/>
+            </w:r>
+            <w:r>
+              <w:rPr>
+                <w:noProof/>
+                <w:webHidden/>
+              </w:rPr>
+              <w:t>4</w:t>
             </w:r>
             <w:r>
               <w:rPr>
@@ -391,19 +933,23 @@
       <w:pPr>
         <w:pStyle w:val="Kop1"/>
       </w:pPr>
+      <w:bookmarkStart w:id="0" w:name="_Toc50622037"/>
       <w:r>
         <w:lastRenderedPageBreak/>
         <w:t>Plan van aanpak</w:t>
       </w:r>
+      <w:bookmarkEnd w:id="0"/>
     </w:p>
     <w:p/>
     <w:p>
       <w:pPr>
         <w:pStyle w:val="Kop1"/>
       </w:pPr>
+      <w:bookmarkStart w:id="1" w:name="_Toc50622038"/>
       <w:r>
         <w:t>Inleiding</w:t>
       </w:r>
+      <w:bookmarkEnd w:id="1"/>
     </w:p>
     <w:p/>
     <w:p>
@@ -416,9 +962,11 @@
       <w:pPr>
         <w:pStyle w:val="Kop1"/>
       </w:pPr>
+      <w:bookmarkStart w:id="2" w:name="_Toc50622039"/>
       <w:r>
         <w:t>Doelstelling</w:t>
       </w:r>
+      <w:bookmarkEnd w:id="2"/>
     </w:p>
     <w:p/>
     <w:p>
@@ -471,14 +1019,24 @@
       <w:pPr>
         <w:pStyle w:val="Kop1"/>
       </w:pPr>
+      <w:bookmarkStart w:id="3" w:name="_Toc50622040"/>
       <w:r>
         <w:t>Omschrijving</w:t>
       </w:r>
+      <w:bookmarkEnd w:id="3"/>
     </w:p>
     <w:p/>
     <w:p>
       <w:r>
-        <w:t>We moeten een applicatie maken voor de universiteit Leiden. Zij willen een applicatie waar basisschool leerlingen makkelijk de taal amazigh kunnen leren. De applicatie moeten meerderen speelmogelijkheden bevatten waaronder het oefenen van de woorden.</w:t>
+        <w:t xml:space="preserve">We moeten een applicatie maken voor de universiteit Leiden. Zij willen een applicatie waar basisschool leerlingen makkelijk de taal </w:t>
+      </w:r>
+      <w:proofErr w:type="spellStart"/>
+      <w:r>
+        <w:t>amazigh</w:t>
+      </w:r>
+      <w:proofErr w:type="spellEnd"/>
+      <w:r>
+        <w:t xml:space="preserve"> kunnen leren. De applicatie moeten meerderen speelmogelijkheden bevatten waaronder het oefenen van de woorden.</w:t>
       </w:r>
     </w:p>
     <w:p/>
@@ -486,11 +1044,17 @@
       <w:pPr>
         <w:pStyle w:val="Kop1"/>
       </w:pPr>
+      <w:bookmarkStart w:id="4" w:name="_Toc50622041"/>
       <w:r>
         <w:t>Project groep</w:t>
       </w:r>
-    </w:p>
-    <w:p/>
+      <w:bookmarkEnd w:id="4"/>
+    </w:p>
+    <w:p>
+      <w:r>
+        <w:t xml:space="preserve"> </w:t>
+      </w:r>
+    </w:p>
     <w:tbl>
       <w:tblPr>
         <w:tblStyle w:val="Tabelraster"/>
@@ -578,15 +1142,38 @@
           </w:tcPr>
           <w:p>
             <w:r>
-              <w:t>Enes Can</w:t>
-            </w:r>
+              <w:t xml:space="preserve">Enes </w:t>
+            </w:r>
+            <w:proofErr w:type="spellStart"/>
+            <w:r>
+              <w:t>Can</w:t>
+            </w:r>
+            <w:proofErr w:type="spellEnd"/>
           </w:p>
         </w:tc>
         <w:tc>
           <w:tcPr>
             <w:tcW w:w="3021" w:type="dxa"/>
           </w:tcPr>
-          <w:p/>
+          <w:p>
+            <w:hyperlink r:id="rId7" w:history="1">
+              <w:r>
+                <w:rPr>
+                  <w:rStyle w:val="Hyperlink"/>
+                </w:rPr>
+                <w:t>1039335@mborijnland</w:t>
+              </w:r>
+              <w:r>
+                <w:rPr>
+                  <w:rStyle w:val="Hyperlink"/>
+                </w:rPr>
+                <w:t>.nl</w:t>
+              </w:r>
+            </w:hyperlink>
+            <w:r>
+              <w:t xml:space="preserve"> </w:t>
+            </w:r>
+          </w:p>
         </w:tc>
         <w:tc>
           <w:tcPr>
@@ -614,7 +1201,19 @@
           <w:tcPr>
             <w:tcW w:w="3021" w:type="dxa"/>
           </w:tcPr>
-          <w:p/>
+          <w:p>
+            <w:hyperlink r:id="rId8" w:history="1">
+              <w:r>
+                <w:rPr>
+                  <w:rStyle w:val="Hyperlink"/>
+                </w:rPr>
+                <w:t>1040247@mborijnland.nl</w:t>
+              </w:r>
+            </w:hyperlink>
+            <w:r>
+              <w:t xml:space="preserve"> </w:t>
+            </w:r>
+          </w:p>
         </w:tc>
         <w:tc>
           <w:tcPr>
@@ -642,7 +1241,19 @@
           <w:tcPr>
             <w:tcW w:w="3021" w:type="dxa"/>
           </w:tcPr>
-          <w:p/>
+          <w:p>
+            <w:hyperlink r:id="rId9" w:history="1">
+              <w:r>
+                <w:rPr>
+                  <w:rStyle w:val="Hyperlink"/>
+                </w:rPr>
+                <w:t>1040647@mborijnland.nl</w:t>
+              </w:r>
+            </w:hyperlink>
+            <w:r>
+              <w:t xml:space="preserve"> </w:t>
+            </w:r>
+          </w:p>
         </w:tc>
         <w:tc>
           <w:tcPr>
@@ -661,8 +1272,13 @@
             <w:tcW w:w="3020" w:type="dxa"/>
           </w:tcPr>
           <w:p>
-            <w:r>
-              <w:t>Dhr Hannibal</w:t>
+            <w:proofErr w:type="spellStart"/>
+            <w:r>
+              <w:t>Dhr</w:t>
+            </w:r>
+            <w:proofErr w:type="spellEnd"/>
+            <w:r>
+              <w:t xml:space="preserve"> Hannibal</w:t>
             </w:r>
           </w:p>
         </w:tc>
@@ -671,7 +1287,7 @@
             <w:tcW w:w="3021" w:type="dxa"/>
           </w:tcPr>
           <w:p>
-            <w:hyperlink r:id="rId7" w:tgtFrame="_blank" w:history="1">
+            <w:hyperlink r:id="rId10" w:tgtFrame="_blank" w:history="1">
               <w:r>
                 <w:rPr>
                   <w:rStyle w:val="normaltextrun"/>
@@ -726,9 +1342,11 @@
       <w:pPr>
         <w:pStyle w:val="Kop1"/>
       </w:pPr>
+      <w:bookmarkStart w:id="5" w:name="_Toc50622042"/>
       <w:r>
         <w:t>Benodigdheden</w:t>
       </w:r>
+      <w:bookmarkEnd w:id="5"/>
     </w:p>
     <w:p/>
     <w:p>
@@ -751,18 +1369,7 @@
           <w:szCs w:val="22"/>
           <w:shd w:val="clear" w:color="auto" w:fill="FFFFFF"/>
         </w:rPr>
-        <w:t>De benodigdheden voor dit project is een laptop/pc, een code editor,</w:t>
-      </w:r>
-      <w:r>
-        <w:rPr>
-          <w:rStyle w:val="normaltextrun"/>
-          <w:rFonts w:ascii="Calibri" w:hAnsi="Calibri" w:cs="Calibri"/>
-          <w:color w:val="000000"/>
-          <w:sz w:val="22"/>
-          <w:szCs w:val="22"/>
-          <w:shd w:val="clear" w:color="auto" w:fill="FFFFFF"/>
-        </w:rPr>
-        <w:t xml:space="preserve"> een telefoon waar we de app mee kunnen testen.</w:t>
+        <w:t>De benodigdheden voor dit project is een laptop/pc, een code editor, een telefoon waar we de app mee kunnen testen.</w:t>
       </w:r>
     </w:p>
     <w:p>
@@ -781,9 +1388,11 @@
       <w:pPr>
         <w:pStyle w:val="Kop1"/>
       </w:pPr>
+      <w:bookmarkStart w:id="6" w:name="_Toc50622043"/>
       <w:r>
         <w:t>Planning</w:t>
       </w:r>
+      <w:bookmarkEnd w:id="6"/>
     </w:p>
     <w:p/>
     <w:tbl>
@@ -930,10 +1539,12 @@
       <w:pPr>
         <w:pStyle w:val="Kop1"/>
       </w:pPr>
+      <w:bookmarkStart w:id="7" w:name="_Toc50622044"/>
       <w:r>
         <w:lastRenderedPageBreak/>
         <w:t>Takenlijst</w:t>
       </w:r>
+      <w:bookmarkEnd w:id="7"/>
     </w:p>
     <w:p/>
     <w:tbl>
@@ -955,9 +1566,11 @@
             <w:tcW w:w="1812" w:type="dxa"/>
           </w:tcPr>
           <w:p>
+            <w:proofErr w:type="spellStart"/>
             <w:r>
               <w:t>subtaak</w:t>
             </w:r>
+            <w:proofErr w:type="spellEnd"/>
           </w:p>
         </w:tc>
         <w:tc>
@@ -1048,7 +1661,15 @@
           </w:tcPr>
           <w:p>
             <w:r>
-              <w:t>Enes Can, Matthijs Verboon, Gijs Bakker, Noah Elstgeest</w:t>
+              <w:t xml:space="preserve">Enes </w:t>
+            </w:r>
+            <w:proofErr w:type="spellStart"/>
+            <w:r>
+              <w:t>Can</w:t>
+            </w:r>
+            <w:proofErr w:type="spellEnd"/>
+            <w:r>
+              <w:t>, Matthijs Verboon, Gijs Bakker, Noah Elstgeest</w:t>
             </w:r>
           </w:p>
         </w:tc>
@@ -1100,7 +1721,15 @@
           </w:tcPr>
           <w:p>
             <w:r>
-              <w:t>Enes Can, Matthijs Verboon, Gijs Bakker, Noah Elstgeest</w:t>
+              <w:t xml:space="preserve">Enes </w:t>
+            </w:r>
+            <w:proofErr w:type="spellStart"/>
+            <w:r>
+              <w:t>Can</w:t>
+            </w:r>
+            <w:proofErr w:type="spellEnd"/>
+            <w:r>
+              <w:t>, Matthijs Verboon, Gijs Bakker, Noah Elstgeest</w:t>
             </w:r>
           </w:p>
         </w:tc>
@@ -1152,7 +1781,15 @@
           </w:tcPr>
           <w:p>
             <w:r>
-              <w:t>Enes Can, Matthijs Verboon, Gijs Bakker, Noah Elstgeest</w:t>
+              <w:t xml:space="preserve">Enes </w:t>
+            </w:r>
+            <w:proofErr w:type="spellStart"/>
+            <w:r>
+              <w:t>Can</w:t>
+            </w:r>
+            <w:proofErr w:type="spellEnd"/>
+            <w:r>
+              <w:t>, Matthijs Verboon, Gijs Bakker, Noah Elstgeest</w:t>
             </w:r>
           </w:p>
         </w:tc>
@@ -1204,7 +1841,15 @@
           </w:tcPr>
           <w:p>
             <w:r>
-              <w:t>Enes Can, Matthijs Verboon, Gijs Bakker, Noah Elstgeest</w:t>
+              <w:t xml:space="preserve">Enes </w:t>
+            </w:r>
+            <w:proofErr w:type="spellStart"/>
+            <w:r>
+              <w:t>Can</w:t>
+            </w:r>
+            <w:proofErr w:type="spellEnd"/>
+            <w:r>
+              <w:t>, Matthijs Verboon, Gijs Bakker, Noah Elstgeest</w:t>
             </w:r>
           </w:p>
         </w:tc>

</xml_diff>